<commit_message>
Fig. 7.7 implemented in SAS
Including, in addition to SAS program WPCT-F.07.07.sas:
+ docx specs, WPCT_Fig_7.7_RequirementsSpecification.docx
+ YML, WPCT-F.07.07_sas.yml
Minor changes to Fig. 7.6 specs, and SAS programs for Figs. 7.2 and 7.3,
for consistency.

LAST/MIN/MAX requires derivation, which should not be in a display
program. So I isolated this as and example PhUSE CS ADaM derivation in
program whitepapers\ADaM\derive_lastminmax_measure.sas
</commit_message>
<xml_diff>
--- a/whitepapers/specification/WPCT_Fig_7.6_RequirementsSpecification.docx
+++ b/whitepapers/specification/WPCT_Fig_7.6_RequirementsSpecification.docx
@@ -39,13 +39,26 @@
         <w:t xml:space="preserve"> </w:t>
       </w:r>
       <w:r>
-        <w:t xml:space="preserve">at Last Baseline and Last Post-baseline for Multiple Studies and Analysis </w:t>
-      </w:r>
-      <w:proofErr w:type="spellStart"/>
-      <w:r>
-        <w:t>Timepoint</w:t>
-      </w:r>
-      <w:proofErr w:type="spellEnd"/>
+        <w:t xml:space="preserve">at </w:t>
+      </w:r>
+      <w:r>
+        <w:t>Last/Min/Max</w:t>
+      </w:r>
+      <w:r>
+        <w:t xml:space="preserve"> </w:t>
+      </w:r>
+      <w:r>
+        <w:t xml:space="preserve">Baseline and </w:t>
+      </w:r>
+      <w:r>
+        <w:t>Last/Min/Max</w:t>
+      </w:r>
+      <w:r>
+        <w:t xml:space="preserve"> </w:t>
+      </w:r>
+      <w:r>
+        <w:t>Post-baseline for Multiple Studies and Analysis Timepoint</w:t>
+      </w:r>
     </w:p>
     <w:p>
       <w:r>
@@ -79,16 +92,7 @@
         <w:ind w:left="1080"/>
       </w:pPr>
       <w:r>
-        <w:t>The plot c</w:t>
-      </w:r>
-      <w:r>
-        <w:t>luster</w:t>
-      </w:r>
-      <w:r>
-        <w:t>s</w:t>
-      </w:r>
-      <w:r>
-        <w:t xml:space="preserve"> results by study rather than by visit</w:t>
+        <w:t>The plot clusters results by study rather than by visit</w:t>
       </w:r>
     </w:p>
     <w:p>
@@ -96,7 +100,19 @@
         <w:pStyle w:val="ListBullet2"/>
       </w:pPr>
       <w:r>
-        <w:t>Display results for just two study visits: Last Baseline and Last Post-baseline</w:t>
+        <w:t>Display results for just two study visits: Last</w:t>
+      </w:r>
+      <w:r>
+        <w:t>/Min/Max</w:t>
+      </w:r>
+      <w:r>
+        <w:t xml:space="preserve"> Baseline and </w:t>
+      </w:r>
+      <w:r>
+        <w:t xml:space="preserve">Last/Min/Max </w:t>
+      </w:r>
+      <w:r>
+        <w:t>Post-baseline</w:t>
       </w:r>
     </w:p>
     <w:p>
@@ -109,7 +125,19 @@
         <w:ind w:left="1080"/>
       </w:pPr>
       <w:r>
-        <w:t>Clearly label and visually separate Last Baseline and Last Post-baseline results</w:t>
+        <w:t xml:space="preserve">Clearly label and separate </w:t>
+      </w:r>
+      <w:r>
+        <w:t xml:space="preserve">Last/Min/Max </w:t>
+      </w:r>
+      <w:r>
+        <w:t xml:space="preserve">Baseline and </w:t>
+      </w:r>
+      <w:r>
+        <w:t xml:space="preserve">Last/Min/Max </w:t>
+      </w:r>
+      <w:r>
+        <w:t>Post-baseline results</w:t>
       </w:r>
     </w:p>
     <w:p>
@@ -137,7 +165,15 @@
         </w:tabs>
       </w:pPr>
       <w:r>
-        <w:t xml:space="preserve">Generates a box plot of AVAL by AVISITN and TRTPN. </w:t>
+        <w:t xml:space="preserve">Generates a box plot of AVAL by </w:t>
+      </w:r>
+      <w:r>
+        <w:t>STUDYID</w:t>
+      </w:r>
+      <w:bookmarkStart w:id="0" w:name="_GoBack"/>
+      <w:bookmarkEnd w:id="0"/>
+      <w:r>
+        <w:t xml:space="preserve"> and TRTPN. </w:t>
       </w:r>
       <w:r>
         <w:t xml:space="preserve"> See domain variations in </w:t>
@@ -316,10 +352,10 @@
         <w:ind w:left="1440"/>
       </w:pPr>
       <w:r>
-        <w:t xml:space="preserve">"Baseline" visit number for </w:t>
-      </w:r>
-      <w:r>
-        <w:t>"Last Baseline"</w:t>
+        <w:t>"Baseline" visit number for "Last</w:t>
+      </w:r>
+      <w:r>
+        <w:t>", "Minimum" or "Maximum" Baseline</w:t>
       </w:r>
     </w:p>
     <w:p>
@@ -328,10 +364,7 @@
         <w:ind w:left="1440"/>
       </w:pPr>
       <w:r>
-        <w:t xml:space="preserve">"Endpoint" visit number for </w:t>
-      </w:r>
-      <w:r>
-        <w:t>"Last Post-baseline"</w:t>
+        <w:t>"Endpoint" visit number for "Last", "Minimum" or "Maximum" Post-baseline</w:t>
       </w:r>
     </w:p>
     <w:p>
@@ -511,14 +544,14 @@
       <w:pPr>
         <w:pStyle w:val="Heading3"/>
       </w:pPr>
-      <w:bookmarkStart w:id="0" w:name="_Ref426383024"/>
+      <w:bookmarkStart w:id="1" w:name="_Ref426383024"/>
       <w:r>
         <w:t xml:space="preserve">Usage </w:t>
       </w:r>
       <w:r>
         <w:t>Requirements</w:t>
       </w:r>
-      <w:bookmarkEnd w:id="0"/>
+      <w:bookmarkEnd w:id="1"/>
     </w:p>
     <w:p>
       <w:pPr>
@@ -705,15 +738,7 @@
         <w:rPr>
           <w:color w:val="76923C" w:themeColor="accent3" w:themeShade="BF"/>
         </w:rPr>
-        <w:t xml:space="preserve">HI, </w:t>
-      </w:r>
-      <w:bookmarkStart w:id="1" w:name="_GoBack"/>
-      <w:bookmarkEnd w:id="1"/>
-      <w:r>
-        <w:rPr>
-          <w:color w:val="76923C" w:themeColor="accent3" w:themeShade="BF"/>
-        </w:rPr>
-        <w:t>AVISITN</w:t>
+        <w:t>HI, AVISITN</w:t>
       </w:r>
       <w:r>
         <w:rPr>
@@ -855,13 +880,8 @@
       <w:r>
         <w:t xml:space="preserve">Requires the </w:t>
       </w:r>
-      <w:proofErr w:type="spellStart"/>
-      <w:r>
-        <w:t>PhUSE</w:t>
-      </w:r>
-      <w:proofErr w:type="spellEnd"/>
-      <w:r>
-        <w:t xml:space="preserve"> </w:t>
+      <w:r>
+        <w:t xml:space="preserve">PhUSE </w:t>
       </w:r>
       <w:r>
         <w:t xml:space="preserve">CS macro </w:t>
@@ -896,13 +916,8 @@
         <w:pStyle w:val="ListBullet"/>
       </w:pPr>
       <w:r>
-        <w:t xml:space="preserve">User must ensure that SAS can find </w:t>
-      </w:r>
-      <w:proofErr w:type="spellStart"/>
-      <w:r>
-        <w:t>PhUSE</w:t>
-      </w:r>
-      <w:proofErr w:type="spellEnd"/>
+        <w:t>User must ensure that SAS can find PhUSE</w:t>
+      </w:r>
       <w:r>
         <w:t xml:space="preserve"> </w:t>
       </w:r>
@@ -1211,13 +1226,8 @@
         <w:tab w:val="clear" w:pos="4680"/>
       </w:tabs>
     </w:pPr>
-    <w:proofErr w:type="spellStart"/>
     <w:r>
-      <w:t>PhUSE</w:t>
-    </w:r>
-    <w:proofErr w:type="spellEnd"/>
-    <w:r>
-      <w:t xml:space="preserve"> </w:t>
+      <w:t xml:space="preserve">PhUSE </w:t>
     </w:r>
     <w:r>
       <w:t>CS Working Group 5 Project 2: Scripts for Standard Analyses</w:t>
@@ -1238,7 +1248,7 @@
       <w:rPr>
         <w:noProof/>
       </w:rPr>
-      <w:t>3</w:t>
+      <w:t>1</w:t>
     </w:r>
     <w:r>
       <w:rPr>
@@ -3564,7 +3574,7 @@
 </file>
 
 <file path=customXml/itemProps1.xml><?xml version="1.0" encoding="utf-8"?>
-<ds:datastoreItem xmlns:ds="http://schemas.openxmlformats.org/officeDocument/2006/customXml" ds:itemID="{5386D1E7-F958-46A5-8BF7-9A7B215F3B91}">
+<ds:datastoreItem xmlns:ds="http://schemas.openxmlformats.org/officeDocument/2006/customXml" ds:itemID="{B54B82CC-A0D3-4FCE-A8AA-AF241BF1D3E6}">
   <ds:schemaRefs>
     <ds:schemaRef ds:uri="http://schemas.openxmlformats.org/officeDocument/2006/bibliography"/>
   </ds:schemaRefs>

</xml_diff>